<commit_message>
register udah bener, validate gabisa unvalidate
</commit_message>
<xml_diff>
--- a/Print/barcode.docx
+++ b/Print/barcode.docx
@@ -8,6 +8,8 @@
           <w:rFonts w:ascii="Libre Barcode 128" w:hAnsi="Libre Barcode 128"/>
         </w:rPr>
       </w:pPr>
+      <w:bookmarkStart w:id="0" w:name="_GoBack"/>
+      <w:bookmarkEnd w:id="0"/>
       <w:r>
         <w:rPr>
           <w:noProof/>
@@ -15,13 +17,13 @@
         <mc:AlternateContent>
           <mc:Choice Requires="wps">
             <w:drawing>
-              <wp:anchor distT="0" distB="0" distL="114300" distR="114300" simplePos="0" relativeHeight="251659264" behindDoc="0" locked="0" layoutInCell="1" allowOverlap="1" wp14:anchorId="1AC2DC9B" wp14:editId="38F9C5DE">
+              <wp:anchor distT="0" distB="0" distL="114300" distR="114300" simplePos="0" relativeHeight="251659264" behindDoc="0" locked="0" layoutInCell="1" allowOverlap="1" wp14:anchorId="1AC2DC9B" wp14:editId="7B7AE328">
                 <wp:simplePos x="0" y="0"/>
                 <wp:positionH relativeFrom="column">
-                  <wp:posOffset>1162050</wp:posOffset>
+                  <wp:posOffset>504825</wp:posOffset>
                 </wp:positionH>
                 <wp:positionV relativeFrom="paragraph">
-                  <wp:posOffset>133350</wp:posOffset>
+                  <wp:posOffset>-65405</wp:posOffset>
                 </wp:positionV>
                 <wp:extent cx="2705100" cy="1828800"/>
                 <wp:effectExtent l="0" t="0" r="19050" b="19050"/>
@@ -40,6 +42,7 @@
                         <a:prstGeom prst="roundRect">
                           <a:avLst/>
                         </a:prstGeom>
+                        <a:noFill/>
                         <a:ln>
                           <a:solidFill>
                             <a:schemeClr val="tx1"/>
@@ -64,66 +67,318 @@
                         <w:txbxContent>
                           <w:p>
                             <w:pPr>
-                              <w:pStyle w:val="NoSpacing"/>
                               <w:jc w:val="center"/>
+                              <w:rPr>
+                                <w:rFonts w:ascii="Calibri" w:hAnsi="Calibri" w:cs="Calibri"/>
+                                <w:b/>
+                                <w:sz w:val="24"/>
+                                <w:szCs w:val="24"/>
+                              </w:rPr>
                             </w:pPr>
-                            <w:fldSimple w:instr=" MERGEFIELD DESCRIPTION ">
-                              <w:r>
-                                <w:rPr>
-                                  <w:noProof/>
-                                </w:rPr>
-                                <w:t>«DESCRIPTION»</w:t>
-                              </w:r>
-                            </w:fldSimple>
+                            <w:r>
+                              <w:rPr>
+                                <w:rFonts w:ascii="Calibri" w:hAnsi="Calibri" w:cs="Calibri"/>
+                                <w:b/>
+                                <w:noProof/>
+                                <w:sz w:val="24"/>
+                                <w:szCs w:val="24"/>
+                              </w:rPr>
+                              <w:fldChar w:fldCharType="begin"/>
+                            </w:r>
+                            <w:r>
+                              <w:rPr>
+                                <w:rFonts w:ascii="Calibri" w:hAnsi="Calibri" w:cs="Calibri"/>
+                                <w:b/>
+                                <w:noProof/>
+                                <w:sz w:val="24"/>
+                                <w:szCs w:val="24"/>
+                              </w:rPr>
+                              <w:instrText xml:space="preserve"> MERGEFIELD DESCRIPTION </w:instrText>
+                            </w:r>
+                            <w:r>
+                              <w:rPr>
+                                <w:rFonts w:ascii="Calibri" w:hAnsi="Calibri" w:cs="Calibri"/>
+                                <w:b/>
+                                <w:noProof/>
+                                <w:sz w:val="24"/>
+                                <w:szCs w:val="24"/>
+                              </w:rPr>
+                              <w:fldChar w:fldCharType="separate"/>
+                            </w:r>
+                            <w:r>
+                              <w:rPr>
+                                <w:rFonts w:ascii="Calibri" w:hAnsi="Calibri" w:cs="Calibri"/>
+                                <w:b/>
+                                <w:noProof/>
+                                <w:sz w:val="24"/>
+                                <w:szCs w:val="24"/>
+                              </w:rPr>
+                              <w:t>INIDESC</w:t>
+                            </w:r>
+                            <w:r>
+                              <w:rPr>
+                                <w:rFonts w:ascii="Calibri" w:hAnsi="Calibri" w:cs="Calibri"/>
+                                <w:b/>
+                                <w:noProof/>
+                                <w:sz w:val="24"/>
+                                <w:szCs w:val="24"/>
+                              </w:rPr>
+                              <w:fldChar w:fldCharType="end"/>
+                            </w:r>
+                          </w:p>
+                          <w:p>
+                            <w:pPr>
+                              <w:jc w:val="center"/>
+                              <w:rPr>
+                                <w:rFonts w:ascii="Calibri" w:hAnsi="Calibri" w:cs="Calibri"/>
+                                <w:b/>
+                                <w:sz w:val="24"/>
+                                <w:szCs w:val="24"/>
+                              </w:rPr>
+                            </w:pPr>
+                            <w:r>
+                              <w:rPr>
+                                <w:rFonts w:ascii="Calibri" w:hAnsi="Calibri" w:cs="Calibri"/>
+                                <w:b/>
+                                <w:noProof/>
+                                <w:sz w:val="24"/>
+                                <w:szCs w:val="24"/>
+                              </w:rPr>
+                              <w:fldChar w:fldCharType="begin"/>
+                            </w:r>
+                            <w:r>
+                              <w:rPr>
+                                <w:rFonts w:ascii="Calibri" w:hAnsi="Calibri" w:cs="Calibri"/>
+                                <w:b/>
+                                <w:noProof/>
+                                <w:sz w:val="24"/>
+                                <w:szCs w:val="24"/>
+                              </w:rPr>
+                              <w:instrText xml:space="preserve"> MERGEFIELD MODEL </w:instrText>
+                            </w:r>
+                            <w:r>
+                              <w:rPr>
+                                <w:rFonts w:ascii="Calibri" w:hAnsi="Calibri" w:cs="Calibri"/>
+                                <w:b/>
+                                <w:noProof/>
+                                <w:sz w:val="24"/>
+                                <w:szCs w:val="24"/>
+                              </w:rPr>
+                              <w:fldChar w:fldCharType="separate"/>
+                            </w:r>
+                            <w:r>
+                              <w:rPr>
+                                <w:rFonts w:ascii="Calibri" w:hAnsi="Calibri" w:cs="Calibri"/>
+                                <w:b/>
+                                <w:noProof/>
+                                <w:sz w:val="24"/>
+                                <w:szCs w:val="24"/>
+                              </w:rPr>
+                              <w:t>MODEL</w:t>
+                            </w:r>
+                            <w:r>
+                              <w:rPr>
+                                <w:rFonts w:ascii="Calibri" w:hAnsi="Calibri" w:cs="Calibri"/>
+                                <w:b/>
+                                <w:noProof/>
+                                <w:sz w:val="24"/>
+                                <w:szCs w:val="24"/>
+                              </w:rPr>
+                              <w:fldChar w:fldCharType="end"/>
+                            </w:r>
+                          </w:p>
+                          <w:p>
+                            <w:pPr>
+                              <w:jc w:val="center"/>
+                              <w:rPr>
+                                <w:rFonts w:ascii="Calibri" w:hAnsi="Calibri" w:cs="Calibri"/>
+                                <w:sz w:val="24"/>
+                                <w:szCs w:val="24"/>
+                              </w:rPr>
+                            </w:pPr>
+                            <w:r>
+                              <w:rPr>
+                                <w:rFonts w:ascii="Calibri" w:hAnsi="Calibri" w:cs="Calibri"/>
+                                <w:b/>
+                                <w:noProof/>
+                                <w:sz w:val="24"/>
+                                <w:szCs w:val="24"/>
+                              </w:rPr>
+                              <w:fldChar w:fldCharType="begin"/>
+                            </w:r>
+                            <w:r>
+                              <w:rPr>
+                                <w:rFonts w:ascii="Calibri" w:hAnsi="Calibri" w:cs="Calibri"/>
+                                <w:b/>
+                                <w:noProof/>
+                                <w:sz w:val="24"/>
+                                <w:szCs w:val="24"/>
+                              </w:rPr>
+                              <w:instrText xml:space="preserve"> MERGEFIELD SN </w:instrText>
+                            </w:r>
+                            <w:r>
+                              <w:rPr>
+                                <w:rFonts w:ascii="Calibri" w:hAnsi="Calibri" w:cs="Calibri"/>
+                                <w:b/>
+                                <w:noProof/>
+                                <w:sz w:val="24"/>
+                                <w:szCs w:val="24"/>
+                              </w:rPr>
+                              <w:fldChar w:fldCharType="separate"/>
+                            </w:r>
+                            <w:r>
+                              <w:rPr>
+                                <w:rFonts w:ascii="Calibri" w:hAnsi="Calibri" w:cs="Calibri"/>
+                                <w:b/>
+                                <w:noProof/>
+                                <w:sz w:val="24"/>
+                                <w:szCs w:val="24"/>
+                              </w:rPr>
+                              <w:t>SERIALNUMBER</w:t>
+                            </w:r>
+                            <w:r>
+                              <w:rPr>
+                                <w:rFonts w:ascii="Calibri" w:hAnsi="Calibri" w:cs="Calibri"/>
+                                <w:b/>
+                                <w:noProof/>
+                                <w:sz w:val="24"/>
+                                <w:szCs w:val="24"/>
+                              </w:rPr>
+                              <w:fldChar w:fldCharType="end"/>
+                            </w:r>
                           </w:p>
                           <w:p>
                             <w:pPr>
                               <w:pStyle w:val="NoSpacing"/>
                               <w:jc w:val="center"/>
+                              <w:rPr>
+                                <w:rFonts w:ascii="Calibri" w:hAnsi="Calibri" w:cstheme="majorHAnsi"/>
+                                <w:noProof/>
+                                <w:sz w:val="56"/>
+                                <w:szCs w:val="56"/>
+                              </w:rPr>
                             </w:pPr>
-                            <w:fldSimple w:instr=" MERGEFIELD MODEL ">
-                              <w:r>
-                                <w:rPr>
-                                  <w:noProof/>
-                                </w:rPr>
-                                <w:t>«MODEL»</w:t>
-                              </w:r>
-                            </w:fldSimple>
+                            <w:r>
+                              <w:rPr>
+                                <w:rFonts w:ascii="Free 3 of 9" w:hAnsi="Free 3 of 9" w:cstheme="majorHAnsi"/>
+                                <w:noProof/>
+                                <w:sz w:val="56"/>
+                                <w:szCs w:val="56"/>
+                              </w:rPr>
+                              <w:t>*</w:t>
+                            </w:r>
+                            <w:r>
+                              <w:rPr>
+                                <w:rFonts w:ascii="Free 3 of 9" w:hAnsi="Free 3 of 9" w:cstheme="majorHAnsi"/>
+                                <w:noProof/>
+                                <w:sz w:val="56"/>
+                                <w:szCs w:val="56"/>
+                              </w:rPr>
+                              <w:fldChar w:fldCharType="begin"/>
+                            </w:r>
+                            <w:r>
+                              <w:rPr>
+                                <w:rFonts w:ascii="Free 3 of 9" w:hAnsi="Free 3 of 9" w:cstheme="majorHAnsi"/>
+                                <w:noProof/>
+                                <w:sz w:val="56"/>
+                                <w:szCs w:val="56"/>
+                              </w:rPr>
+                              <w:instrText xml:space="preserve"> MERGEFIELD REG_NO </w:instrText>
+                            </w:r>
+                            <w:r>
+                              <w:rPr>
+                                <w:rFonts w:ascii="Free 3 of 9" w:hAnsi="Free 3 of 9" w:cstheme="majorHAnsi"/>
+                                <w:noProof/>
+                                <w:sz w:val="56"/>
+                                <w:szCs w:val="56"/>
+                              </w:rPr>
+                              <w:fldChar w:fldCharType="separate"/>
+                            </w:r>
+                            <w:r>
+                              <w:rPr>
+                                <w:rFonts w:ascii="Free 3 of 9" w:hAnsi="Free 3 of 9" w:cstheme="majorHAnsi"/>
+                                <w:noProof/>
+                                <w:sz w:val="56"/>
+                                <w:szCs w:val="56"/>
+                              </w:rPr>
+                              <w:t>REGNOBRO</w:t>
+                            </w:r>
+                            <w:r>
+                              <w:rPr>
+                                <w:rFonts w:ascii="Free 3 of 9" w:hAnsi="Free 3 of 9" w:cstheme="majorHAnsi"/>
+                                <w:noProof/>
+                                <w:sz w:val="56"/>
+                                <w:szCs w:val="56"/>
+                              </w:rPr>
+                              <w:fldChar w:fldCharType="end"/>
+                            </w:r>
+                            <w:r>
+                              <w:rPr>
+                                <w:rFonts w:ascii="Free 3 of 9" w:hAnsi="Free 3 of 9" w:cstheme="majorHAnsi"/>
+                                <w:noProof/>
+                                <w:sz w:val="56"/>
+                                <w:szCs w:val="56"/>
+                              </w:rPr>
+                              <w:t>*</w:t>
+                            </w:r>
                           </w:p>
                           <w:p>
                             <w:pPr>
                               <w:pStyle w:val="NoSpacing"/>
                               <w:jc w:val="center"/>
+                              <w:rPr>
+                                <w:rFonts w:ascii="Calibri" w:hAnsi="Calibri" w:cs="Calibri"/>
+                                <w:b/>
+                                <w:sz w:val="20"/>
+                                <w:szCs w:val="20"/>
+                              </w:rPr>
                             </w:pPr>
-                            <w:fldSimple w:instr=" MERGEFIELD SN ">
-                              <w:r>
-                                <w:rPr>
-                                  <w:noProof/>
-                                </w:rPr>
-                                <w:t>«SN»</w:t>
-                              </w:r>
-                            </w:fldSimple>
-                          </w:p>
-                          <w:p>
-                            <w:pPr>
-                              <w:pStyle w:val="NoSpacing"/>
-                              <w:jc w:val="center"/>
-                            </w:pPr>
-                            <w:fldSimple w:instr=" MERGEFIELD REG_NO ">
-                              <w:r>
-                                <w:rPr>
-                                  <w:noProof/>
-                                </w:rPr>
-                                <w:t>«REG_NO»</w:t>
-                              </w:r>
-                            </w:fldSimple>
-                          </w:p>
-                          <w:p>
-                            <w:pPr>
-                              <w:pStyle w:val="NoSpacing"/>
-                            </w:pPr>
-                            <w:bookmarkStart w:id="0" w:name="_GoBack"/>
-                            <w:bookmarkEnd w:id="0"/>
+                            <w:r>
+                              <w:rPr>
+                                <w:rFonts w:ascii="Calibri" w:hAnsi="Calibri" w:cs="Calibri"/>
+                                <w:b/>
+                                <w:sz w:val="20"/>
+                                <w:szCs w:val="20"/>
+                              </w:rPr>
+                              <w:fldChar w:fldCharType="begin"/>
+                            </w:r>
+                            <w:r>
+                              <w:rPr>
+                                <w:rFonts w:ascii="Calibri" w:hAnsi="Calibri" w:cs="Calibri"/>
+                                <w:b/>
+                                <w:sz w:val="20"/>
+                                <w:szCs w:val="20"/>
+                              </w:rPr>
+                              <w:instrText xml:space="preserve"> MERGEFIELD REG_NO </w:instrText>
+                            </w:r>
+                            <w:r>
+                              <w:rPr>
+                                <w:rFonts w:ascii="Calibri" w:hAnsi="Calibri" w:cs="Calibri"/>
+                                <w:b/>
+                                <w:sz w:val="20"/>
+                                <w:szCs w:val="20"/>
+                              </w:rPr>
+                              <w:fldChar w:fldCharType="separate"/>
+                            </w:r>
+                            <w:r>
+                              <w:rPr>
+                                <w:rFonts w:ascii="Calibri" w:hAnsi="Calibri" w:cs="Calibri"/>
+                                <w:b/>
+                                <w:noProof/>
+                                <w:sz w:val="20"/>
+                                <w:szCs w:val="20"/>
+                              </w:rPr>
+                              <w:t>REGNOBRO</w:t>
+                            </w:r>
+                            <w:r>
+                              <w:rPr>
+                                <w:rFonts w:ascii="Calibri" w:hAnsi="Calibri" w:cs="Calibri"/>
+                                <w:b/>
+                                <w:sz w:val="20"/>
+                                <w:szCs w:val="20"/>
+                              </w:rPr>
+                              <w:fldChar w:fldCharType="end"/>
+                            </w:r>
                           </w:p>
                         </w:txbxContent>
                       </wps:txbx>
@@ -147,72 +402,324 @@
           </mc:Choice>
           <mc:Fallback>
             <w:pict>
-              <v:roundrect w14:anchorId="1AC2DC9B" id="Rectangle: Rounded Corners 1" o:spid="_x0000_s1026" style="position:absolute;margin-left:91.5pt;margin-top:10.5pt;width:213pt;height:2in;z-index:251659264;visibility:visible;mso-wrap-style:square;mso-width-percent:0;mso-height-percent:0;mso-wrap-distance-left:9pt;mso-wrap-distance-top:0;mso-wrap-distance-right:9pt;mso-wrap-distance-bottom:0;mso-position-horizontal:absolute;mso-position-horizontal-relative:text;mso-position-vertical:absolute;mso-position-vertical-relative:text;mso-width-percent:0;mso-height-percent:0;mso-width-relative:margin;mso-height-relative:margin;v-text-anchor:middle" arcsize="10923f" o:gfxdata="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" fillcolor="white [3201]" strokecolor="black [3213]" strokeweight="1pt">
+              <v:roundrect w14:anchorId="1AC2DC9B" id="Rectangle: Rounded Corners 1" o:spid="_x0000_s1026" style="position:absolute;margin-left:39.75pt;margin-top:-5.15pt;width:213pt;height:2in;z-index:251659264;visibility:visible;mso-wrap-style:square;mso-width-percent:0;mso-height-percent:0;mso-wrap-distance-left:9pt;mso-wrap-distance-top:0;mso-wrap-distance-right:9pt;mso-wrap-distance-bottom:0;mso-position-horizontal:absolute;mso-position-horizontal-relative:text;mso-position-vertical:absolute;mso-position-vertical-relative:text;mso-width-percent:0;mso-height-percent:0;mso-width-relative:margin;mso-height-relative:margin;v-text-anchor:middle" arcsize="10923f" o:gfxdata="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" filled="f" strokecolor="black [3213]" strokeweight="1pt">
                 <v:stroke joinstyle="miter"/>
                 <v:textbox>
                   <w:txbxContent>
                     <w:p>
                       <w:pPr>
-                        <w:pStyle w:val="NoSpacing"/>
                         <w:jc w:val="center"/>
+                        <w:rPr>
+                          <w:rFonts w:ascii="Calibri" w:hAnsi="Calibri" w:cs="Calibri"/>
+                          <w:b/>
+                          <w:sz w:val="24"/>
+                          <w:szCs w:val="24"/>
+                        </w:rPr>
                       </w:pPr>
-                      <w:fldSimple w:instr=" MERGEFIELD DESCRIPTION ">
-                        <w:r>
-                          <w:rPr>
-                            <w:noProof/>
-                          </w:rPr>
-                          <w:t>«DESCRIPTION»</w:t>
-                        </w:r>
-                      </w:fldSimple>
+                      <w:r>
+                        <w:rPr>
+                          <w:rFonts w:ascii="Calibri" w:hAnsi="Calibri" w:cs="Calibri"/>
+                          <w:b/>
+                          <w:noProof/>
+                          <w:sz w:val="24"/>
+                          <w:szCs w:val="24"/>
+                        </w:rPr>
+                        <w:fldChar w:fldCharType="begin"/>
+                      </w:r>
+                      <w:r>
+                        <w:rPr>
+                          <w:rFonts w:ascii="Calibri" w:hAnsi="Calibri" w:cs="Calibri"/>
+                          <w:b/>
+                          <w:noProof/>
+                          <w:sz w:val="24"/>
+                          <w:szCs w:val="24"/>
+                        </w:rPr>
+                        <w:instrText xml:space="preserve"> MERGEFIELD DESCRIPTION </w:instrText>
+                      </w:r>
+                      <w:r>
+                        <w:rPr>
+                          <w:rFonts w:ascii="Calibri" w:hAnsi="Calibri" w:cs="Calibri"/>
+                          <w:b/>
+                          <w:noProof/>
+                          <w:sz w:val="24"/>
+                          <w:szCs w:val="24"/>
+                        </w:rPr>
+                        <w:fldChar w:fldCharType="separate"/>
+                      </w:r>
+                      <w:r>
+                        <w:rPr>
+                          <w:rFonts w:ascii="Calibri" w:hAnsi="Calibri" w:cs="Calibri"/>
+                          <w:b/>
+                          <w:noProof/>
+                          <w:sz w:val="24"/>
+                          <w:szCs w:val="24"/>
+                        </w:rPr>
+                        <w:t>INIDESC</w:t>
+                      </w:r>
+                      <w:r>
+                        <w:rPr>
+                          <w:rFonts w:ascii="Calibri" w:hAnsi="Calibri" w:cs="Calibri"/>
+                          <w:b/>
+                          <w:noProof/>
+                          <w:sz w:val="24"/>
+                          <w:szCs w:val="24"/>
+                        </w:rPr>
+                        <w:fldChar w:fldCharType="end"/>
+                      </w:r>
+                    </w:p>
+                    <w:p>
+                      <w:pPr>
+                        <w:jc w:val="center"/>
+                        <w:rPr>
+                          <w:rFonts w:ascii="Calibri" w:hAnsi="Calibri" w:cs="Calibri"/>
+                          <w:b/>
+                          <w:sz w:val="24"/>
+                          <w:szCs w:val="24"/>
+                        </w:rPr>
+                      </w:pPr>
+                      <w:r>
+                        <w:rPr>
+                          <w:rFonts w:ascii="Calibri" w:hAnsi="Calibri" w:cs="Calibri"/>
+                          <w:b/>
+                          <w:noProof/>
+                          <w:sz w:val="24"/>
+                          <w:szCs w:val="24"/>
+                        </w:rPr>
+                        <w:fldChar w:fldCharType="begin"/>
+                      </w:r>
+                      <w:r>
+                        <w:rPr>
+                          <w:rFonts w:ascii="Calibri" w:hAnsi="Calibri" w:cs="Calibri"/>
+                          <w:b/>
+                          <w:noProof/>
+                          <w:sz w:val="24"/>
+                          <w:szCs w:val="24"/>
+                        </w:rPr>
+                        <w:instrText xml:space="preserve"> MERGEFIELD MODEL </w:instrText>
+                      </w:r>
+                      <w:r>
+                        <w:rPr>
+                          <w:rFonts w:ascii="Calibri" w:hAnsi="Calibri" w:cs="Calibri"/>
+                          <w:b/>
+                          <w:noProof/>
+                          <w:sz w:val="24"/>
+                          <w:szCs w:val="24"/>
+                        </w:rPr>
+                        <w:fldChar w:fldCharType="separate"/>
+                      </w:r>
+                      <w:r>
+                        <w:rPr>
+                          <w:rFonts w:ascii="Calibri" w:hAnsi="Calibri" w:cs="Calibri"/>
+                          <w:b/>
+                          <w:noProof/>
+                          <w:sz w:val="24"/>
+                          <w:szCs w:val="24"/>
+                        </w:rPr>
+                        <w:t>MODEL</w:t>
+                      </w:r>
+                      <w:r>
+                        <w:rPr>
+                          <w:rFonts w:ascii="Calibri" w:hAnsi="Calibri" w:cs="Calibri"/>
+                          <w:b/>
+                          <w:noProof/>
+                          <w:sz w:val="24"/>
+                          <w:szCs w:val="24"/>
+                        </w:rPr>
+                        <w:fldChar w:fldCharType="end"/>
+                      </w:r>
+                    </w:p>
+                    <w:p>
+                      <w:pPr>
+                        <w:jc w:val="center"/>
+                        <w:rPr>
+                          <w:rFonts w:ascii="Calibri" w:hAnsi="Calibri" w:cs="Calibri"/>
+                          <w:sz w:val="24"/>
+                          <w:szCs w:val="24"/>
+                        </w:rPr>
+                      </w:pPr>
+                      <w:r>
+                        <w:rPr>
+                          <w:rFonts w:ascii="Calibri" w:hAnsi="Calibri" w:cs="Calibri"/>
+                          <w:b/>
+                          <w:noProof/>
+                          <w:sz w:val="24"/>
+                          <w:szCs w:val="24"/>
+                        </w:rPr>
+                        <w:fldChar w:fldCharType="begin"/>
+                      </w:r>
+                      <w:r>
+                        <w:rPr>
+                          <w:rFonts w:ascii="Calibri" w:hAnsi="Calibri" w:cs="Calibri"/>
+                          <w:b/>
+                          <w:noProof/>
+                          <w:sz w:val="24"/>
+                          <w:szCs w:val="24"/>
+                        </w:rPr>
+                        <w:instrText xml:space="preserve"> MERGEFIELD SN </w:instrText>
+                      </w:r>
+                      <w:r>
+                        <w:rPr>
+                          <w:rFonts w:ascii="Calibri" w:hAnsi="Calibri" w:cs="Calibri"/>
+                          <w:b/>
+                          <w:noProof/>
+                          <w:sz w:val="24"/>
+                          <w:szCs w:val="24"/>
+                        </w:rPr>
+                        <w:fldChar w:fldCharType="separate"/>
+                      </w:r>
+                      <w:r>
+                        <w:rPr>
+                          <w:rFonts w:ascii="Calibri" w:hAnsi="Calibri" w:cs="Calibri"/>
+                          <w:b/>
+                          <w:noProof/>
+                          <w:sz w:val="24"/>
+                          <w:szCs w:val="24"/>
+                        </w:rPr>
+                        <w:t>SERIALNUMBER</w:t>
+                      </w:r>
+                      <w:r>
+                        <w:rPr>
+                          <w:rFonts w:ascii="Calibri" w:hAnsi="Calibri" w:cs="Calibri"/>
+                          <w:b/>
+                          <w:noProof/>
+                          <w:sz w:val="24"/>
+                          <w:szCs w:val="24"/>
+                        </w:rPr>
+                        <w:fldChar w:fldCharType="end"/>
+                      </w:r>
                     </w:p>
                     <w:p>
                       <w:pPr>
                         <w:pStyle w:val="NoSpacing"/>
                         <w:jc w:val="center"/>
+                        <w:rPr>
+                          <w:rFonts w:ascii="Calibri" w:hAnsi="Calibri" w:cstheme="majorHAnsi"/>
+                          <w:noProof/>
+                          <w:sz w:val="56"/>
+                          <w:szCs w:val="56"/>
+                        </w:rPr>
                       </w:pPr>
-                      <w:fldSimple w:instr=" MERGEFIELD MODEL ">
-                        <w:r>
-                          <w:rPr>
-                            <w:noProof/>
-                          </w:rPr>
-                          <w:t>«MODEL»</w:t>
-                        </w:r>
-                      </w:fldSimple>
+                      <w:r>
+                        <w:rPr>
+                          <w:rFonts w:ascii="Free 3 of 9" w:hAnsi="Free 3 of 9" w:cstheme="majorHAnsi"/>
+                          <w:noProof/>
+                          <w:sz w:val="56"/>
+                          <w:szCs w:val="56"/>
+                        </w:rPr>
+                        <w:t>*</w:t>
+                      </w:r>
+                      <w:r>
+                        <w:rPr>
+                          <w:rFonts w:ascii="Free 3 of 9" w:hAnsi="Free 3 of 9" w:cstheme="majorHAnsi"/>
+                          <w:noProof/>
+                          <w:sz w:val="56"/>
+                          <w:szCs w:val="56"/>
+                        </w:rPr>
+                        <w:fldChar w:fldCharType="begin"/>
+                      </w:r>
+                      <w:r>
+                        <w:rPr>
+                          <w:rFonts w:ascii="Free 3 of 9" w:hAnsi="Free 3 of 9" w:cstheme="majorHAnsi"/>
+                          <w:noProof/>
+                          <w:sz w:val="56"/>
+                          <w:szCs w:val="56"/>
+                        </w:rPr>
+                        <w:instrText xml:space="preserve"> MERGEFIELD REG_NO </w:instrText>
+                      </w:r>
+                      <w:r>
+                        <w:rPr>
+                          <w:rFonts w:ascii="Free 3 of 9" w:hAnsi="Free 3 of 9" w:cstheme="majorHAnsi"/>
+                          <w:noProof/>
+                          <w:sz w:val="56"/>
+                          <w:szCs w:val="56"/>
+                        </w:rPr>
+                        <w:fldChar w:fldCharType="separate"/>
+                      </w:r>
+                      <w:r>
+                        <w:rPr>
+                          <w:rFonts w:ascii="Free 3 of 9" w:hAnsi="Free 3 of 9" w:cstheme="majorHAnsi"/>
+                          <w:noProof/>
+                          <w:sz w:val="56"/>
+                          <w:szCs w:val="56"/>
+                        </w:rPr>
+                        <w:t>REGNOBRO</w:t>
+                      </w:r>
+                      <w:r>
+                        <w:rPr>
+                          <w:rFonts w:ascii="Free 3 of 9" w:hAnsi="Free 3 of 9" w:cstheme="majorHAnsi"/>
+                          <w:noProof/>
+                          <w:sz w:val="56"/>
+                          <w:szCs w:val="56"/>
+                        </w:rPr>
+                        <w:fldChar w:fldCharType="end"/>
+                      </w:r>
+                      <w:r>
+                        <w:rPr>
+                          <w:rFonts w:ascii="Free 3 of 9" w:hAnsi="Free 3 of 9" w:cstheme="majorHAnsi"/>
+                          <w:noProof/>
+                          <w:sz w:val="56"/>
+                          <w:szCs w:val="56"/>
+                        </w:rPr>
+                        <w:t>*</w:t>
+                      </w:r>
                     </w:p>
                     <w:p>
                       <w:pPr>
                         <w:pStyle w:val="NoSpacing"/>
                         <w:jc w:val="center"/>
+                        <w:rPr>
+                          <w:rFonts w:ascii="Calibri" w:hAnsi="Calibri" w:cs="Calibri"/>
+                          <w:b/>
+                          <w:sz w:val="20"/>
+                          <w:szCs w:val="20"/>
+                        </w:rPr>
                       </w:pPr>
-                      <w:fldSimple w:instr=" MERGEFIELD SN ">
-                        <w:r>
-                          <w:rPr>
-                            <w:noProof/>
-                          </w:rPr>
-                          <w:t>«SN»</w:t>
-                        </w:r>
-                      </w:fldSimple>
-                    </w:p>
-                    <w:p>
-                      <w:pPr>
-                        <w:pStyle w:val="NoSpacing"/>
-                        <w:jc w:val="center"/>
-                      </w:pPr>
-                      <w:fldSimple w:instr=" MERGEFIELD REG_NO ">
-                        <w:r>
-                          <w:rPr>
-                            <w:noProof/>
-                          </w:rPr>
-                          <w:t>«REG_NO»</w:t>
-                        </w:r>
-                      </w:fldSimple>
-                    </w:p>
-                    <w:p>
-                      <w:pPr>
-                        <w:pStyle w:val="NoSpacing"/>
-                      </w:pPr>
-                      <w:bookmarkStart w:id="1" w:name="_GoBack"/>
-                      <w:bookmarkEnd w:id="1"/>
+                      <w:r>
+                        <w:rPr>
+                          <w:rFonts w:ascii="Calibri" w:hAnsi="Calibri" w:cs="Calibri"/>
+                          <w:b/>
+                          <w:sz w:val="20"/>
+                          <w:szCs w:val="20"/>
+                        </w:rPr>
+                        <w:fldChar w:fldCharType="begin"/>
+                      </w:r>
+                      <w:r>
+                        <w:rPr>
+                          <w:rFonts w:ascii="Calibri" w:hAnsi="Calibri" w:cs="Calibri"/>
+                          <w:b/>
+                          <w:sz w:val="20"/>
+                          <w:szCs w:val="20"/>
+                        </w:rPr>
+                        <w:instrText xml:space="preserve"> MERGEFIELD REG_NO </w:instrText>
+                      </w:r>
+                      <w:r>
+                        <w:rPr>
+                          <w:rFonts w:ascii="Calibri" w:hAnsi="Calibri" w:cs="Calibri"/>
+                          <w:b/>
+                          <w:sz w:val="20"/>
+                          <w:szCs w:val="20"/>
+                        </w:rPr>
+                        <w:fldChar w:fldCharType="separate"/>
+                      </w:r>
+                      <w:r>
+                        <w:rPr>
+                          <w:rFonts w:ascii="Calibri" w:hAnsi="Calibri" w:cs="Calibri"/>
+                          <w:b/>
+                          <w:noProof/>
+                          <w:sz w:val="20"/>
+                          <w:szCs w:val="20"/>
+                        </w:rPr>
+                        <w:t>REGNOBRO</w:t>
+                      </w:r>
+                      <w:r>
+                        <w:rPr>
+                          <w:rFonts w:ascii="Calibri" w:hAnsi="Calibri" w:cs="Calibri"/>
+                          <w:b/>
+                          <w:sz w:val="20"/>
+                          <w:szCs w:val="20"/>
+                        </w:rPr>
+                        <w:fldChar w:fldCharType="end"/>
+                      </w:r>
                     </w:p>
                   </w:txbxContent>
                 </v:textbox>
@@ -230,6 +737,56 @@
     </w:sectPr>
   </w:body>
 </w:document>
+</file>
+
+<file path=word/endnotes.xml><?xml version="1.0" encoding="utf-8"?>
+<w:endnotes xmlns:wpc="http://schemas.microsoft.com/office/word/2010/wordprocessingCanvas" xmlns:cx="http://schemas.microsoft.com/office/drawing/2014/chartex" xmlns:cx1="http://schemas.microsoft.com/office/drawing/2015/9/8/chartex" xmlns:cx2="http://schemas.microsoft.com/office/drawing/2015/10/21/chartex" xmlns:cx3="http://schemas.microsoft.com/office/drawing/2016/5/9/chartex" xmlns:cx4="http://schemas.microsoft.com/office/drawing/2016/5/10/chartex" xmlns:cx5="http://schemas.microsoft.com/office/drawing/2016/5/11/chartex" xmlns:cx6="http://schemas.microsoft.com/office/drawing/2016/5/12/chartex" xmlns:cx7="http://schemas.microsoft.com/office/drawing/2016/5/13/chartex" xmlns:cx8="http://schemas.microsoft.com/office/drawing/2016/5/14/chartex" xmlns:mc="http://schemas.openxmlformats.org/markup-compatibility/2006" xmlns:aink="http://schemas.microsoft.com/office/drawing/2016/ink" xmlns:am3d="http://schemas.microsoft.com/office/drawing/2017/model3d" xmlns:o="urn:schemas-microsoft-com:office:office" xmlns:r="http://schemas.openxmlformats.org/officeDocument/2006/relationships" xmlns:m="http://schemas.openxmlformats.org/officeDocument/2006/math" xmlns:v="urn:schemas-microsoft-com:vml" xmlns:wp14="http://schemas.microsoft.com/office/word/2010/wordprocessingDrawing" xmlns:wp="http://schemas.openxmlformats.org/drawingml/2006/wordprocessingDrawing" xmlns:w10="urn:schemas-microsoft-com:office:word" xmlns:w="http://schemas.openxmlformats.org/wordprocessingml/2006/main" xmlns:w14="http://schemas.microsoft.com/office/word/2010/wordml" xmlns:w15="http://schemas.microsoft.com/office/word/2012/wordml" xmlns:w16cid="http://schemas.microsoft.com/office/word/2016/wordml/cid" xmlns:w16se="http://schemas.microsoft.com/office/word/2015/wordml/symex" xmlns:wpg="http://schemas.microsoft.com/office/word/2010/wordprocessingGroup" xmlns:wpi="http://schemas.microsoft.com/office/word/2010/wordprocessingInk" xmlns:wne="http://schemas.microsoft.com/office/word/2006/wordml" xmlns:wps="http://schemas.microsoft.com/office/word/2010/wordprocessingShape" mc:Ignorable="w14 w15 w16se w16cid wp14">
+  <w:endnote w:type="separator" w:id="-1">
+    <w:p>
+      <w:pPr>
+        <w:spacing w:after="0" w:line="240" w:lineRule="auto"/>
+      </w:pPr>
+      <w:r>
+        <w:separator/>
+      </w:r>
+    </w:p>
+  </w:endnote>
+  <w:endnote w:type="continuationSeparator" w:id="0">
+    <w:p>
+      <w:pPr>
+        <w:spacing w:after="0" w:line="240" w:lineRule="auto"/>
+      </w:pPr>
+      <w:r>
+        <w:continuationSeparator/>
+      </w:r>
+    </w:p>
+  </w:endnote>
+</w:endnotes>
+</file>
+
+<file path=word/footnotes.xml><?xml version="1.0" encoding="utf-8"?>
+<w:footnotes xmlns:wpc="http://schemas.microsoft.com/office/word/2010/wordprocessingCanvas" xmlns:cx="http://schemas.microsoft.com/office/drawing/2014/chartex" xmlns:cx1="http://schemas.microsoft.com/office/drawing/2015/9/8/chartex" xmlns:cx2="http://schemas.microsoft.com/office/drawing/2015/10/21/chartex" xmlns:cx3="http://schemas.microsoft.com/office/drawing/2016/5/9/chartex" xmlns:cx4="http://schemas.microsoft.com/office/drawing/2016/5/10/chartex" xmlns:cx5="http://schemas.microsoft.com/office/drawing/2016/5/11/chartex" xmlns:cx6="http://schemas.microsoft.com/office/drawing/2016/5/12/chartex" xmlns:cx7="http://schemas.microsoft.com/office/drawing/2016/5/13/chartex" xmlns:cx8="http://schemas.microsoft.com/office/drawing/2016/5/14/chartex" xmlns:mc="http://schemas.openxmlformats.org/markup-compatibility/2006" xmlns:aink="http://schemas.microsoft.com/office/drawing/2016/ink" xmlns:am3d="http://schemas.microsoft.com/office/drawing/2017/model3d" xmlns:o="urn:schemas-microsoft-com:office:office" xmlns:r="http://schemas.openxmlformats.org/officeDocument/2006/relationships" xmlns:m="http://schemas.openxmlformats.org/officeDocument/2006/math" xmlns:v="urn:schemas-microsoft-com:vml" xmlns:wp14="http://schemas.microsoft.com/office/word/2010/wordprocessingDrawing" xmlns:wp="http://schemas.openxmlformats.org/drawingml/2006/wordprocessingDrawing" xmlns:w10="urn:schemas-microsoft-com:office:word" xmlns:w="http://schemas.openxmlformats.org/wordprocessingml/2006/main" xmlns:w14="http://schemas.microsoft.com/office/word/2010/wordml" xmlns:w15="http://schemas.microsoft.com/office/word/2012/wordml" xmlns:w16cid="http://schemas.microsoft.com/office/word/2016/wordml/cid" xmlns:w16se="http://schemas.microsoft.com/office/word/2015/wordml/symex" xmlns:wpg="http://schemas.microsoft.com/office/word/2010/wordprocessingGroup" xmlns:wpi="http://schemas.microsoft.com/office/word/2010/wordprocessingInk" xmlns:wne="http://schemas.microsoft.com/office/word/2006/wordml" xmlns:wps="http://schemas.microsoft.com/office/word/2010/wordprocessingShape" mc:Ignorable="w14 w15 w16se w16cid wp14">
+  <w:footnote w:type="separator" w:id="-1">
+    <w:p>
+      <w:pPr>
+        <w:spacing w:after="0" w:line="240" w:lineRule="auto"/>
+      </w:pPr>
+      <w:r>
+        <w:separator/>
+      </w:r>
+    </w:p>
+  </w:footnote>
+  <w:footnote w:type="continuationSeparator" w:id="0">
+    <w:p>
+      <w:pPr>
+        <w:spacing w:after="0" w:line="240" w:lineRule="auto"/>
+      </w:pPr>
+      <w:r>
+        <w:continuationSeparator/>
+      </w:r>
+    </w:p>
+  </w:footnote>
+</w:footnotes>
 </file>
 
 <file path=word/styles.xml><?xml version="1.0" encoding="utf-8"?>
@@ -666,6 +1223,50 @@
       <w:spacing w:after="0" w:line="240" w:lineRule="auto"/>
     </w:pPr>
   </w:style>
+  <w:style w:type="paragraph" w:styleId="Header">
+    <w:name w:val="header"/>
+    <w:basedOn w:val="Normal"/>
+    <w:link w:val="HeaderChar"/>
+    <w:uiPriority w:val="99"/>
+    <w:unhideWhenUsed/>
+    <w:rsid w:val="002D4A66"/>
+    <w:pPr>
+      <w:tabs>
+        <w:tab w:val="center" w:pos="4680"/>
+        <w:tab w:val="right" w:pos="9360"/>
+      </w:tabs>
+      <w:spacing w:after="0" w:line="240" w:lineRule="auto"/>
+    </w:pPr>
+  </w:style>
+  <w:style w:type="character" w:customStyle="1" w:styleId="HeaderChar">
+    <w:name w:val="Header Char"/>
+    <w:basedOn w:val="DefaultParagraphFont"/>
+    <w:link w:val="Header"/>
+    <w:uiPriority w:val="99"/>
+    <w:rsid w:val="002D4A66"/>
+  </w:style>
+  <w:style w:type="paragraph" w:styleId="Footer">
+    <w:name w:val="footer"/>
+    <w:basedOn w:val="Normal"/>
+    <w:link w:val="FooterChar"/>
+    <w:uiPriority w:val="99"/>
+    <w:unhideWhenUsed/>
+    <w:rsid w:val="002D4A66"/>
+    <w:pPr>
+      <w:tabs>
+        <w:tab w:val="center" w:pos="4680"/>
+        <w:tab w:val="right" w:pos="9360"/>
+      </w:tabs>
+      <w:spacing w:after="0" w:line="240" w:lineRule="auto"/>
+    </w:pPr>
+  </w:style>
+  <w:style w:type="character" w:customStyle="1" w:styleId="FooterChar">
+    <w:name w:val="Footer Char"/>
+    <w:basedOn w:val="DefaultParagraphFont"/>
+    <w:link w:val="Footer"/>
+    <w:uiPriority w:val="99"/>
+    <w:rsid w:val="002D4A66"/>
+  </w:style>
 </w:styles>
 </file>
 
@@ -928,4 +1529,16 @@
     </a:ext>
   </a:extLst>
 </a:theme>
+</file>
+
+<file path=customXml/item1.xml><?xml version="1.0" encoding="utf-8"?>
+<b:Sources xmlns:b="http://schemas.openxmlformats.org/officeDocument/2006/bibliography" xmlns="http://schemas.openxmlformats.org/officeDocument/2006/bibliography" SelectedStyle="\APASixthEditionOfficeOnline.xsl" StyleName="APA" Version="6"/>
+</file>
+
+<file path=customXml/itemProps1.xml><?xml version="1.0" encoding="utf-8"?>
+<ds:datastoreItem xmlns:ds="http://schemas.openxmlformats.org/officeDocument/2006/customXml" ds:itemID="{AEAC0155-74B8-4968-9320-BA50F470DA34}">
+  <ds:schemaRefs>
+    <ds:schemaRef ds:uri="http://schemas.openxmlformats.org/officeDocument/2006/bibliography"/>
+  </ds:schemaRefs>
+</ds:datastoreItem>
 </file>
</xml_diff>